<commit_message>
updates to HDI graph
</commit_message>
<xml_diff>
--- a/writing/LCD report/Greenness_appendix_2025.docx
+++ b/writing/LCD report/Greenness_appendix_2025.docx
@@ -235,7 +235,15 @@
         <w:t>normalized difference vegetation index (NDVI). The NDVI is</w:t>
       </w:r>
       <w:r>
-        <w:t xml:space="preserve"> the most commonly used satellite-based vegetatio</w:t>
+        <w:t xml:space="preserve"> the </w:t>
+      </w:r>
+      <w:proofErr w:type="gramStart"/>
+      <w:r>
+        <w:t>most commonly used</w:t>
+      </w:r>
+      <w:proofErr w:type="gramEnd"/>
+      <w:r>
+        <w:t xml:space="preserve"> satellite-based vegetatio</w:t>
       </w:r>
       <w:r>
         <w:t xml:space="preserve">n </w:t>
@@ -2211,7 +2219,7 @@
         </w:rPr>
         <w:lastRenderedPageBreak/>
         <w:drawing>
-          <wp:inline distT="0" distB="0" distL="0" distR="0" wp14:anchorId="56548D7A" wp14:editId="4EBFB929">
+          <wp:inline distT="0" distB="0" distL="0" distR="0" wp14:anchorId="56548D7A" wp14:editId="5250907A">
             <wp:extent cx="6467475" cy="3170260"/>
             <wp:effectExtent l="0" t="0" r="0" b="0"/>
             <wp:docPr id="10" name="Picture 6" descr="A map of the world&#10;&#10;AI-generated content may be incorrect.">
@@ -2311,17 +2319,15 @@
       <w:r>
         <w:rPr>
           <w:rFonts w:ascii="Helvetica" w:hAnsi="Helvetica" w:cs="Helvetica"/>
-          <w:b/>
-          <w:bCs/>
           <w:noProof/>
           <w:sz w:val="22"/>
           <w:szCs w:val="22"/>
         </w:rPr>
         <w:drawing>
-          <wp:inline distT="0" distB="0" distL="0" distR="0" wp14:anchorId="7F343FAC" wp14:editId="127B9708">
-            <wp:extent cx="6467475" cy="3152775"/>
-            <wp:effectExtent l="0" t="0" r="9525" b="9525"/>
-            <wp:docPr id="11" name="Picture 11" descr="Map&#10;&#10;Description automatically generated"/>
+          <wp:inline distT="0" distB="0" distL="0" distR="0" wp14:anchorId="5F53AEFC" wp14:editId="7CF790E5">
+            <wp:extent cx="5943600" cy="2641600"/>
+            <wp:effectExtent l="0" t="0" r="0" b="0"/>
+            <wp:docPr id="670732094" name="Picture 1"/>
             <wp:cNvGraphicFramePr>
               <a:graphicFrameLocks xmlns:a="http://schemas.openxmlformats.org/drawingml/2006/main" noChangeAspect="1"/>
             </wp:cNvGraphicFramePr>
@@ -2329,36 +2335,23 @@
               <a:graphicData uri="http://schemas.openxmlformats.org/drawingml/2006/picture">
                 <pic:pic xmlns:pic="http://schemas.openxmlformats.org/drawingml/2006/picture">
                   <pic:nvPicPr>
-                    <pic:cNvPr id="11" name="Picture 11" descr="Map&#10;&#10;Description automatically generated"/>
+                    <pic:cNvPr id="670732094" name="Picture 670732094"/>
                     <pic:cNvPicPr/>
                   </pic:nvPicPr>
-                  <pic:blipFill rotWithShape="1">
-                    <a:blip r:embed="rId9" cstate="print">
-                      <a:extLst>
-                        <a:ext uri="{28A0092B-C50C-407E-A947-70E740481C1C}">
-                          <a14:useLocalDpi xmlns:a14="http://schemas.microsoft.com/office/drawing/2010/main" val="0"/>
-                        </a:ext>
-                      </a:extLst>
-                    </a:blip>
-                    <a:srcRect l="3750" t="8629" r="1945" b="31874"/>
-                    <a:stretch/>
+                  <pic:blipFill>
+                    <a:blip r:embed="rId9"/>
+                    <a:stretch>
+                      <a:fillRect/>
+                    </a:stretch>
                   </pic:blipFill>
-                  <pic:spPr bwMode="auto">
+                  <pic:spPr>
                     <a:xfrm>
                       <a:off x="0" y="0"/>
-                      <a:ext cx="6467475" cy="3152775"/>
+                      <a:ext cx="5943600" cy="2641600"/>
                     </a:xfrm>
                     <a:prstGeom prst="rect">
                       <a:avLst/>
                     </a:prstGeom>
-                    <a:ln>
-                      <a:noFill/>
-                    </a:ln>
-                    <a:extLst>
-                      <a:ext uri="{53640926-AAD7-44D8-BBD7-CCE9431645EC}">
-                        <a14:shadowObscured xmlns:a14="http://schemas.microsoft.com/office/drawing/2010/main"/>
-                      </a:ext>
-                    </a:extLst>
                   </pic:spPr>
                 </pic:pic>
               </a:graphicData>
@@ -2401,7 +2394,7 @@
         </w:rPr>
         <w:lastRenderedPageBreak/>
         <w:drawing>
-          <wp:inline distT="0" distB="0" distL="0" distR="0" wp14:anchorId="2A5DD6D0" wp14:editId="4A44DC2E">
+          <wp:inline distT="0" distB="0" distL="0" distR="0" wp14:anchorId="2A5DD6D0" wp14:editId="407E8F69">
             <wp:extent cx="6462734" cy="3431540"/>
             <wp:effectExtent l="0" t="0" r="0" b="0"/>
             <wp:docPr id="20" name="Picture 20" descr="A map of the world&#10;&#10;Description automatically generated"/>
@@ -8709,7 +8702,7 @@
           <w:sz w:val="22"/>
           <w:szCs w:val="22"/>
         </w:rPr>
-        <w:t xml:space="preserve">(1) </w:t>
+        <w:t xml:space="preserve">(1) Florczyk A, </w:t>
       </w:r>
       <w:proofErr w:type="spellStart"/>
       <w:r>
@@ -8718,7 +8711,7 @@
           <w:sz w:val="22"/>
           <w:szCs w:val="22"/>
         </w:rPr>
-        <w:t>Florczyk</w:t>
+        <w:t>Corbane</w:t>
       </w:r>
       <w:proofErr w:type="spellEnd"/>
       <w:r>
@@ -8727,7 +8720,7 @@
           <w:sz w:val="22"/>
           <w:szCs w:val="22"/>
         </w:rPr>
-        <w:t xml:space="preserve"> A, </w:t>
+        <w:t xml:space="preserve"> C, </w:t>
       </w:r>
       <w:proofErr w:type="spellStart"/>
       <w:r>
@@ -8736,7 +8729,7 @@
           <w:sz w:val="22"/>
           <w:szCs w:val="22"/>
         </w:rPr>
-        <w:t>Corbane</w:t>
+        <w:t>Schiavina</w:t>
       </w:r>
       <w:proofErr w:type="spellEnd"/>
       <w:r>
@@ -8745,43 +8738,7 @@
           <w:sz w:val="22"/>
           <w:szCs w:val="22"/>
         </w:rPr>
-        <w:t xml:space="preserve"> C, </w:t>
-      </w:r>
-      <w:proofErr w:type="spellStart"/>
-      <w:r>
-        <w:rPr>
-          <w:rFonts w:ascii="Helvetica" w:eastAsiaTheme="minorEastAsia" w:hAnsi="Helvetica" w:cs="Helvetica"/>
-          <w:sz w:val="22"/>
-          <w:szCs w:val="22"/>
-        </w:rPr>
-        <w:t>Schiavina</w:t>
-      </w:r>
-      <w:proofErr w:type="spellEnd"/>
-      <w:r>
-        <w:rPr>
-          <w:rFonts w:ascii="Helvetica" w:eastAsiaTheme="minorEastAsia" w:hAnsi="Helvetica" w:cs="Helvetica"/>
-          <w:sz w:val="22"/>
-          <w:szCs w:val="22"/>
-        </w:rPr>
-        <w:t xml:space="preserve"> M, </w:t>
-      </w:r>
-      <w:proofErr w:type="spellStart"/>
-      <w:r>
-        <w:rPr>
-          <w:rFonts w:ascii="Helvetica" w:eastAsiaTheme="minorEastAsia" w:hAnsi="Helvetica" w:cs="Helvetica"/>
-          <w:sz w:val="22"/>
-          <w:szCs w:val="22"/>
-        </w:rPr>
-        <w:t>Pesaresi</w:t>
-      </w:r>
-      <w:proofErr w:type="spellEnd"/>
-      <w:r>
-        <w:rPr>
-          <w:rFonts w:ascii="Helvetica" w:eastAsiaTheme="minorEastAsia" w:hAnsi="Helvetica" w:cs="Helvetica"/>
-          <w:sz w:val="22"/>
-          <w:szCs w:val="22"/>
-        </w:rPr>
-        <w:t xml:space="preserve"> M, </w:t>
+        <w:t xml:space="preserve"> M, Pesaresi M, </w:t>
       </w:r>
       <w:proofErr w:type="spellStart"/>
       <w:r>
@@ -8815,23 +8772,13 @@
         </w:rPr>
         <w:t xml:space="preserve">(2) </w:t>
       </w:r>
-      <w:proofErr w:type="spellStart"/>
       <w:r>
         <w:rPr>
           <w:rFonts w:ascii="Roboto" w:hAnsi="Roboto"/>
           <w:color w:val="202124"/>
           <w:shd w:val="clear" w:color="auto" w:fill="FFFFFF"/>
         </w:rPr>
-        <w:t>Pesaresi</w:t>
-      </w:r>
-      <w:proofErr w:type="spellEnd"/>
-      <w:r>
-        <w:rPr>
-          <w:rFonts w:ascii="Roboto" w:hAnsi="Roboto"/>
-          <w:color w:val="202124"/>
-          <w:shd w:val="clear" w:color="auto" w:fill="FFFFFF"/>
-        </w:rPr>
-        <w:t>, Martino; Politis, Panagiotis (2023): GHS-BUILT-C R2023A - GHS Settlement Characteristics, derived from Sentinel2 composite (2018) and other GHS R2023A data. European Commission, Joint Research Centre (JRC) </w:t>
+        <w:t>Pesaresi, Martino; Politis, Panagiotis (2023): GHS-BUILT-C R2023A - GHS Settlement Characteristics, derived from Sentinel2 composite (2018) and other GHS R2023A data. European Commission, Joint Research Centre (JRC) </w:t>
       </w:r>
       <w:hyperlink r:id="rId17" w:history="1">
         <w:r>
@@ -8878,43 +8825,7 @@
           <w:sz w:val="22"/>
           <w:szCs w:val="22"/>
         </w:rPr>
-        <w:t xml:space="preserve">(3) </w:t>
-      </w:r>
-      <w:proofErr w:type="spellStart"/>
-      <w:r>
-        <w:rPr>
-          <w:rFonts w:ascii="Helvetica" w:eastAsiaTheme="minorEastAsia" w:hAnsi="Helvetica" w:cs="Helvetica"/>
-          <w:sz w:val="22"/>
-          <w:szCs w:val="22"/>
-        </w:rPr>
-        <w:t>Kriegler</w:t>
-      </w:r>
-      <w:proofErr w:type="spellEnd"/>
-      <w:r>
-        <w:rPr>
-          <w:rFonts w:ascii="Helvetica" w:eastAsiaTheme="minorEastAsia" w:hAnsi="Helvetica" w:cs="Helvetica"/>
-          <w:sz w:val="22"/>
-          <w:szCs w:val="22"/>
-        </w:rPr>
-        <w:t xml:space="preserve"> FJ, Malila WA, </w:t>
-      </w:r>
-      <w:proofErr w:type="spellStart"/>
-      <w:r>
-        <w:rPr>
-          <w:rFonts w:ascii="Helvetica" w:eastAsiaTheme="minorEastAsia" w:hAnsi="Helvetica" w:cs="Helvetica"/>
-          <w:sz w:val="22"/>
-          <w:szCs w:val="22"/>
-        </w:rPr>
-        <w:t>Nalepka</w:t>
-      </w:r>
-      <w:proofErr w:type="spellEnd"/>
-      <w:r>
-        <w:rPr>
-          <w:rFonts w:ascii="Helvetica" w:eastAsiaTheme="minorEastAsia" w:hAnsi="Helvetica" w:cs="Helvetica"/>
-          <w:sz w:val="22"/>
-          <w:szCs w:val="22"/>
-        </w:rPr>
-        <w:t xml:space="preserve"> RF, Richardson W. Preprocessing Transformations and Their Effects on Multispectral Recognition. Proceedings of the Sixth International Symposium on Remote Sensing of Environment 1969:97.</w:t>
+        <w:t>(3) Kriegler FJ, Malila WA, Nalepka RF, Richardson W. Preprocessing Transformations and Their Effects on Multispectral Recognition. Proceedings of the Sixth International Symposium on Remote Sensing of Environment 1969:97.</w:t>
       </w:r>
     </w:p>
     <w:p>
@@ -8960,25 +8871,7 @@
           <w:sz w:val="22"/>
           <w:szCs w:val="22"/>
         </w:rPr>
-        <w:t xml:space="preserve">Jean-Francois </w:t>
-      </w:r>
-      <w:proofErr w:type="spellStart"/>
-      <w:r>
-        <w:rPr>
-          <w:rFonts w:ascii="Helvetica" w:eastAsiaTheme="minorEastAsia" w:hAnsi="Helvetica" w:cs="Helvetica"/>
-          <w:sz w:val="22"/>
-          <w:szCs w:val="22"/>
-        </w:rPr>
-        <w:t>Pekel</w:t>
-      </w:r>
-      <w:proofErr w:type="spellEnd"/>
-      <w:r>
-        <w:rPr>
-          <w:rFonts w:ascii="Helvetica" w:eastAsiaTheme="minorEastAsia" w:hAnsi="Helvetica" w:cs="Helvetica"/>
-          <w:sz w:val="22"/>
-          <w:szCs w:val="22"/>
-        </w:rPr>
-        <w:t xml:space="preserve">, Andrew Cottam, Noel Gorelick, Alan S. </w:t>
+        <w:t xml:space="preserve">Jean-Francois Pekel, Andrew Cottam, Noel Gorelick, Alan S. </w:t>
       </w:r>
       <w:proofErr w:type="spellStart"/>
       <w:r>
@@ -9116,25 +9009,7 @@
           <w:sz w:val="22"/>
           <w:szCs w:val="22"/>
         </w:rPr>
-        <w:t xml:space="preserve"> Z, Webb S, </w:t>
-      </w:r>
-      <w:proofErr w:type="spellStart"/>
-      <w:r>
-        <w:rPr>
-          <w:rFonts w:ascii="Helvetica" w:hAnsi="Helvetica" w:cs="Helvetica"/>
-          <w:sz w:val="22"/>
-          <w:szCs w:val="22"/>
-        </w:rPr>
-        <w:t>Chastin</w:t>
-      </w:r>
-      <w:proofErr w:type="spellEnd"/>
-      <w:r>
-        <w:rPr>
-          <w:rFonts w:ascii="Helvetica" w:hAnsi="Helvetica" w:cs="Helvetica"/>
-          <w:sz w:val="22"/>
-          <w:szCs w:val="22"/>
-        </w:rPr>
-        <w:t xml:space="preserve"> S. Urban blue spaces and human health: A systematic review and meta-analysis of quantitative studies. </w:t>
+        <w:t xml:space="preserve"> Z, Webb S, Chastin S. Urban blue spaces and human health: A systematic review and meta-analysis of quantitative studies. </w:t>
       </w:r>
       <w:r>
         <w:rPr>
@@ -9346,25 +9221,7 @@
           <w:sz w:val="22"/>
           <w:szCs w:val="22"/>
         </w:rPr>
-        <w:t xml:space="preserve">, Z., &amp; </w:t>
-      </w:r>
-      <w:proofErr w:type="spellStart"/>
-      <w:r>
-        <w:rPr>
-          <w:rFonts w:ascii="Helvetica" w:hAnsi="Helvetica" w:cs="Helvetica"/>
-          <w:sz w:val="22"/>
-          <w:szCs w:val="22"/>
-        </w:rPr>
-        <w:t>Chastin</w:t>
-      </w:r>
-      <w:proofErr w:type="spellEnd"/>
-      <w:r>
-        <w:rPr>
-          <w:rFonts w:ascii="Helvetica" w:hAnsi="Helvetica" w:cs="Helvetica"/>
-          <w:sz w:val="22"/>
-          <w:szCs w:val="22"/>
-        </w:rPr>
-        <w:t xml:space="preserve">, S. (2021). Mechanisms of Impact of Blue Spaces on Human Health: A Systematic Literature Review and Meta-Analysis. </w:t>
+        <w:t xml:space="preserve">, Z., &amp; Chastin, S. (2021). Mechanisms of Impact of Blue Spaces on Human Health: A Systematic Literature Review and Meta-Analysis. </w:t>
       </w:r>
       <w:r>
         <w:rPr>
@@ -9745,23 +9602,13 @@
         </w:rPr>
         <w:t xml:space="preserve"> M, </w:t>
       </w:r>
-      <w:proofErr w:type="spellStart"/>
-      <w:r>
-        <w:rPr>
-          <w:rFonts w:ascii="Helvetica" w:hAnsi="Helvetica" w:cs="Helvetica"/>
-          <w:sz w:val="22"/>
-          <w:szCs w:val="22"/>
-        </w:rPr>
-        <w:t>Marando</w:t>
-      </w:r>
-      <w:proofErr w:type="spellEnd"/>
-      <w:r>
-        <w:rPr>
-          <w:rFonts w:ascii="Helvetica" w:hAnsi="Helvetica" w:cs="Helvetica"/>
-          <w:sz w:val="22"/>
-          <w:szCs w:val="22"/>
-        </w:rPr>
-        <w:t xml:space="preserve"> F, et al. </w:t>
+      <w:r>
+        <w:rPr>
+          <w:rFonts w:ascii="Helvetica" w:hAnsi="Helvetica" w:cs="Helvetica"/>
+          <w:sz w:val="22"/>
+          <w:szCs w:val="22"/>
+        </w:rPr>
+        <w:t xml:space="preserve">Marando F, et al. </w:t>
       </w:r>
       <w:r>
         <w:rPr>
@@ -12160,7 +12007,7 @@
     <w:charset w:val="00"/>
     <w:family w:val="swiss"/>
     <w:pitch w:val="variable"/>
-    <w:sig w:usb0="E4002EFF" w:usb1="C000247B" w:usb2="00000009" w:usb3="00000000" w:csb0="000001FF" w:csb1="00000000"/>
+    <w:sig w:usb0="E4002EFF" w:usb1="C200247B" w:usb2="00000009" w:usb3="00000000" w:csb0="000001FF" w:csb1="00000000"/>
   </w:font>
   <w:font w:name="Arial">
     <w:panose1 w:val="020B0604020202020204"/>
@@ -12174,7 +12021,7 @@
     <w:charset w:val="00"/>
     <w:family w:val="swiss"/>
     <w:pitch w:val="variable"/>
-    <w:sig w:usb0="E4002EFF" w:usb1="C000247B" w:usb2="00000009" w:usb3="00000000" w:csb0="000001FF" w:csb1="00000000"/>
+    <w:sig w:usb0="E4002EFF" w:usb1="C200247B" w:usb2="00000009" w:usb3="00000000" w:csb0="000001FF" w:csb1="00000000"/>
   </w:font>
   <w:font w:name="ScalaLancetPro">
     <w:altName w:val="Cambria"/>
@@ -12190,14 +12037,14 @@
     <w:charset w:val="00"/>
     <w:family w:val="auto"/>
     <w:pitch w:val="variable"/>
-    <w:sig w:usb0="E0002AFF" w:usb1="5000785B" w:usb2="00000000" w:usb3="00000000" w:csb0="000001FF" w:csb1="00000000"/>
+    <w:sig w:usb0="E00002FF" w:usb1="5000785B" w:usb2="00000000" w:usb3="00000000" w:csb0="0000019F" w:csb1="00000000"/>
   </w:font>
   <w:font w:name="Cambria Math">
     <w:panose1 w:val="02040503050406030204"/>
     <w:charset w:val="00"/>
     <w:family w:val="roman"/>
     <w:pitch w:val="variable"/>
-    <w:sig w:usb0="E00002FF" w:usb1="420024FF" w:usb2="00000000" w:usb3="00000000" w:csb0="0000019F" w:csb1="00000000"/>
+    <w:sig w:usb0="E00006FF" w:usb1="420024FF" w:usb2="02000000" w:usb3="00000000" w:csb0="0000019F" w:csb1="00000000"/>
   </w:font>
   <w:font w:name="Aptos Narrow">
     <w:panose1 w:val="020B0004020202020204"/>
@@ -12251,6 +12098,8 @@
     <w:rsid w:val="003E5688"/>
     <w:rsid w:val="006432AB"/>
     <w:rsid w:val="006747BC"/>
+    <w:rsid w:val="009508D3"/>
+    <w:rsid w:val="00982046"/>
     <w:rsid w:val="009E695E"/>
     <w:rsid w:val="00A323D6"/>
     <w:rsid w:val="00AA22BC"/>

</xml_diff>